<commit_message>
Word Doc of Essay
</commit_message>
<xml_diff>
--- a/reflective essay.docx
+++ b/reflective essay.docx
@@ -8,7 +8,7 @@
         <w:jc w:val="center"/>
       </w:pPr>
       <w:r>
-        <w:t>Advanced software engineering reflective essay</w:t>
+        <w:t xml:space="preserve">Advanced software engineering </w:t>
       </w:r>
     </w:p>
     <w:p>
@@ -16,12 +16,21 @@
         <w:pStyle w:val="Title"/>
         <w:jc w:val="center"/>
       </w:pPr>
+      <w:r>
+        <w:t>reflective essay</w:t>
+      </w:r>
     </w:p>
     <w:p>
       <w:pPr>
         <w:pStyle w:val="Title"/>
         <w:jc w:val="center"/>
       </w:pPr>
+    </w:p>
+    <w:p>
+      <w:pPr>
+        <w:pStyle w:val="Title"/>
+        <w:jc w:val="center"/>
+      </w:pPr>
       <w:r>
         <w:t>Group 3</w:t>
       </w:r>
@@ -63,7 +72,13 @@
         <w:t xml:space="preserve"> we made good use of AGILE, setting up the tasks that needed to be completed on a Kanban board </w:t>
       </w:r>
       <w:r>
-        <w:t>hosted on our GitHub repository. Joe acted as our scrum manager and organised who would be assigned to which tasks based on who had the most relevant experience. We checked in regularly with each other on a discord server. In which we held virtual stand-up meetings to make sure everyone was on task and if they were stuck in any way, getting the support that they need.  We used the weekly advanced software engineering lab sessions for our scrum meetings which we found very helpful</w:t>
+        <w:t xml:space="preserve">hosted on our GitHub repository. Joe acted as our scrum manager and organised who would be assigned to which tasks based on who had the most relevant experience. We checked in regularly with each other on a </w:t>
+      </w:r>
+      <w:r>
+        <w:t>D</w:t>
+      </w:r>
+      <w:r>
+        <w:t>iscord server. In which we held virtual stand-up meetings to make sure everyone was on task and if they were stuck in any way, getting the support that they need.  We used the weekly advanced software engineering lab sessions for our scrum meetings which we found very helpful</w:t>
       </w:r>
       <w:r>
         <w:t xml:space="preserve"> for solving problems collaboratively.</w:t>
@@ -111,7 +126,13 @@
         <w:t>The front end of our code that turned our solutions into a fully-fledged web application was created using the Angular framework although our first submission (N Queens) was displayed just using HTML</w:t>
       </w:r>
       <w:r>
-        <w:t xml:space="preserve"> an CSS</w:t>
+        <w:t xml:space="preserve"> an</w:t>
+      </w:r>
+      <w:r>
+        <w:t>d</w:t>
+      </w:r>
+      <w:r>
+        <w:t xml:space="preserve"> CSS</w:t>
       </w:r>
       <w:r>
         <w:t xml:space="preserve">. </w:t>
@@ -171,7 +192,15 @@
         <w:t xml:space="preserve">by brute force. We wrote code that defined the rules on where a queen could be placed and then had it </w:t>
       </w:r>
       <w:r>
-        <w:t xml:space="preserve">randomly place queens in legal spaces. If it can place n </w:t>
+        <w:t xml:space="preserve">randomly place queens in legal spaces. If it can place </w:t>
+      </w:r>
+      <w:proofErr w:type="spellStart"/>
+      <w:r>
+        <w:t>n</w:t>
+      </w:r>
+      <w:proofErr w:type="spellEnd"/>
+      <w:r>
+        <w:t xml:space="preserve"> </w:t>
       </w:r>
       <w:r>
         <w:t>Queens,</w:t>
@@ -255,7 +284,15 @@
     </w:p>
     <w:p>
       <w:r>
-        <w:t xml:space="preserve">Above our webapp that solved n Queens with an output where n is 5 and no queens were </w:t>
+        <w:t xml:space="preserve">Above our webapp that solved </w:t>
+      </w:r>
+      <w:proofErr w:type="spellStart"/>
+      <w:r>
+        <w:t>n</w:t>
+      </w:r>
+      <w:proofErr w:type="spellEnd"/>
+      <w:r>
+        <w:t xml:space="preserve"> Queens with an output where n is 5 and no queens were </w:t>
       </w:r>
       <w:r>
         <w:t>preplaced</w:t>
@@ -312,7 +349,15 @@
         <w:t>may fit in. The application when run presents</w:t>
       </w:r>
       <w:r>
-        <w:t xml:space="preserve"> all of the</w:t>
+        <w:t xml:space="preserve"> </w:t>
+      </w:r>
+      <w:proofErr w:type="gramStart"/>
+      <w:r>
+        <w:t>all of</w:t>
+      </w:r>
+      <w:proofErr w:type="gramEnd"/>
+      <w:r>
+        <w:t xml:space="preserve"> the</w:t>
       </w:r>
       <w:r>
         <w:t xml:space="preserve"> different possible placements of these </w:t>
@@ -341,7 +386,15 @@
         <w:t>could be represented as an exact cover problem and could be solved using Knuth’s</w:t>
       </w:r>
       <w:r>
-        <w:t xml:space="preserve"> algorithm x. we also learned that the best implementation of this algorithm was dancing links</w:t>
+        <w:t xml:space="preserve"> algorithm </w:t>
+      </w:r>
+      <w:proofErr w:type="gramStart"/>
+      <w:r>
+        <w:t>x.</w:t>
+      </w:r>
+      <w:proofErr w:type="gramEnd"/>
+      <w:r>
+        <w:t xml:space="preserve"> we also learned that the best implementation of this algorithm was dancing links</w:t>
       </w:r>
       <w:r>
         <w:t xml:space="preserve">. We decided that we should try and create the best possible solution </w:t>
@@ -694,7 +747,15 @@
         <w:t xml:space="preserve"> two dimensional boards which would allow us to solve the </w:t>
       </w:r>
       <w:r>
-        <w:t xml:space="preserve">problem is a way quite similar to the previous project. </w:t>
+        <w:t xml:space="preserve">problem is a way quite </w:t>
+      </w:r>
+      <w:proofErr w:type="gramStart"/>
+      <w:r>
+        <w:t>similar to</w:t>
+      </w:r>
+      <w:proofErr w:type="gramEnd"/>
+      <w:r>
+        <w:t xml:space="preserve"> the previous project. </w:t>
       </w:r>
     </w:p>
     <w:p>
@@ -786,7 +847,15 @@
         <w:t>first,</w:t>
       </w:r>
       <w:r>
-        <w:t xml:space="preserve"> we tried to hard code all of these positions into the list but quickly found that this would take too long and </w:t>
+        <w:t xml:space="preserve"> we tried to hard code </w:t>
+      </w:r>
+      <w:proofErr w:type="gramStart"/>
+      <w:r>
+        <w:t>all of</w:t>
+      </w:r>
+      <w:proofErr w:type="gramEnd"/>
+      <w:r>
+        <w:t xml:space="preserve"> these positions into the list but quickly found that this would take too long and </w:t>
       </w:r>
       <w:r>
         <w:t xml:space="preserve">leave too much room for mistakes that would be hard to debug. </w:t>
@@ -816,7 +885,19 @@
         <w:t xml:space="preserve"> to track which layer each part of the shape is on in order to properly move it. </w:t>
       </w:r>
       <w:r>
-        <w:t xml:space="preserve">Once we had this working the code ran flawlessly in the backend outputting all the correct </w:t>
+        <w:t xml:space="preserve">Once we had this working the code ran flawlessly in </w:t>
+      </w:r>
+      <w:r>
+        <w:t>a</w:t>
+      </w:r>
+      <w:r>
+        <w:t xml:space="preserve"> backend</w:t>
+      </w:r>
+      <w:r>
+        <w:t xml:space="preserve"> worker</w:t>
+      </w:r>
+      <w:r>
+        <w:t xml:space="preserve"> outputting all the correct </w:t>
       </w:r>
       <w:r>
         <w:t>solutions</w:t>
@@ -842,9 +923,9 @@
         </w:rPr>
         <w:lastRenderedPageBreak/>
         <w:drawing>
-          <wp:inline distT="0" distB="0" distL="0" distR="0" wp14:anchorId="0A366518" wp14:editId="6A728432">
-            <wp:extent cx="5731510" cy="5772150"/>
-            <wp:effectExtent l="0" t="0" r="2540" b="0"/>
+          <wp:inline distT="0" distB="0" distL="0" distR="0" wp14:anchorId="0A366518" wp14:editId="251A0630">
+            <wp:extent cx="5324475" cy="5362229"/>
+            <wp:effectExtent l="0" t="0" r="0" b="0"/>
             <wp:docPr id="4" name="Picture 4" descr="Image"/>
             <wp:cNvGraphicFramePr>
               <a:graphicFrameLocks xmlns:a="http://schemas.openxmlformats.org/drawingml/2006/main" noChangeAspect="1"/>
@@ -872,7 +953,7 @@
                   <pic:spPr bwMode="auto">
                     <a:xfrm>
                       <a:off x="0" y="0"/>
-                      <a:ext cx="5731510" cy="5772150"/>
+                      <a:ext cx="5333094" cy="5370909"/>
                     </a:xfrm>
                     <a:prstGeom prst="rect">
                       <a:avLst/>
@@ -902,7 +983,13 @@
         <w:t>is the console view of our code outputting 470000</w:t>
       </w:r>
       <w:r>
-        <w:t xml:space="preserve">0 unique solutions. It kept running ager this image was captured. </w:t>
+        <w:t>0 unique solutions. It kept running a</w:t>
+      </w:r>
+      <w:r>
+        <w:t>ft</w:t>
+      </w:r>
+      <w:r>
+        <w:t xml:space="preserve">er this image was captured. </w:t>
       </w:r>
     </w:p>
     <w:p>
@@ -955,14 +1042,24 @@
         <w:t xml:space="preserve"> code </w:t>
       </w:r>
       <w:r>
-        <w:t>from the last project which was helpful but</w:t>
-      </w:r>
-      <w:r>
-        <w:t xml:space="preserve"> there was still a lot that needed changing. </w:t>
-      </w:r>
-    </w:p>
-    <w:p/>
-    <w:p/>
+        <w:t xml:space="preserve">from the last </w:t>
+      </w:r>
+      <w:r>
+        <w:t>project, including all the shape representations, a sub-section of the board and the various controls that ran the program. This</w:t>
+      </w:r>
+      <w:r>
+        <w:t xml:space="preserve"> was helpful but</w:t>
+      </w:r>
+      <w:r>
+        <w:t xml:space="preserve"> there was still a lot that needed changing</w:t>
+      </w:r>
+      <w:r>
+        <w:t>, including add new features to allow for a 4-dimensional pyramid, and how to preplace on a 3d space, and moving between the levels of this pyramid</w:t>
+      </w:r>
+      <w:r>
+        <w:t>.</w:t>
+      </w:r>
+    </w:p>
     <w:p>
       <w:pPr>
         <w:pStyle w:val="Heading1"/>
@@ -1024,11 +1121,7 @@
         <w:t xml:space="preserve"> but we soon learned </w:t>
       </w:r>
       <w:r>
-        <w:t xml:space="preserve">how to find the generally accepted best solution to these kinds of problems and </w:t>
-      </w:r>
-      <w:r>
-        <w:lastRenderedPageBreak/>
-        <w:t>implement them</w:t>
+        <w:t>how to find the generally accepted best solution to these kinds of problems and implement them</w:t>
       </w:r>
       <w:r>
         <w:t>.</w:t>
@@ -1040,7 +1133,6 @@
         <w:t>, agile and other organisational tools.</w:t>
       </w:r>
     </w:p>
-    <w:p/>
     <w:sectPr>
       <w:pgSz w:w="11906" w:h="16838"/>
       <w:pgMar w:top="1440" w:right="1440" w:bottom="1440" w:left="1440" w:header="708" w:footer="708" w:gutter="0"/>

</xml_diff>